<commit_message>
Resolution de bugs des IA
</commit_message>
<xml_diff>
--- a/Rapport.docx
+++ b/Rapport.docx
@@ -71,24 +71,31 @@
     </w:p>
     <w:p>
       <w:r>
-        <w:t xml:space="preserve">Une heuristique simple à implémenter </w:t>
-      </w:r>
-      <w:proofErr w:type="gramStart"/>
-      <w:r>
-        <w:t>peut être</w:t>
-      </w:r>
-      <w:proofErr w:type="gramEnd"/>
-      <w:r>
-        <w:t xml:space="preserve"> la différence entre la plus courte </w:t>
-      </w:r>
-      <w:r>
-        <w:t xml:space="preserve">distance entre la licorne ennemie et un paladin adverse, et la plus courte distance entre un paladin allié et la licorne ennemie. Si cette différence est positive, </w:t>
-      </w:r>
-      <w:proofErr w:type="gramStart"/>
+        <w:t xml:space="preserve">Une heuristique simple à implémenter peut être la différence entre la plus courte </w:t>
+      </w:r>
+      <w:r>
+        <w:t xml:space="preserve">distance entre </w:t>
+      </w:r>
+      <w:r>
+        <w:t>un paladin ennemi</w:t>
+      </w:r>
+      <w:r>
+        <w:t xml:space="preserve"> et</w:t>
+      </w:r>
+      <w:r>
+        <w:t xml:space="preserve"> la licorne alliée</w:t>
+      </w:r>
+      <w:bookmarkStart w:id="0" w:name="_GoBack"/>
+      <w:bookmarkEnd w:id="0"/>
+      <w:r>
+        <w:t xml:space="preserve">, et la plus courte distance entre un paladin allié et la licorne ennemie. Si cette différence est positive, </w:t>
+      </w:r>
       <w:r>
         <w:t>la licorne ennemi</w:t>
       </w:r>
-      <w:proofErr w:type="gramEnd"/>
+      <w:r>
+        <w:t>e</w:t>
+      </w:r>
       <w:r>
         <w:t xml:space="preserve"> sera plus « attaquée » que la licorne alliée. Cette heuristique ne prend pas en compte les déplacements par liserés : Bien qu’un paladin puisse être plus proche d’une licorne qu’un autre, si les liserés ne lui permettent pas de prendre la licorne, il n’aura pas tellement un avantage conséquent. Mais on reconnaîtra le caractère simple et relativement cohérent de cette heuristique.</w:t>
       </w:r>
@@ -397,10 +404,7 @@
         </w:numPr>
       </w:pPr>
       <w:r>
-        <w:t xml:space="preserve">Potentiels </w:t>
-      </w:r>
-      <w:r>
-        <w:t xml:space="preserve">attaquants + </w:t>
+        <w:t xml:space="preserve">Potentiels attaquants + </w:t>
       </w:r>
       <w:r>
         <w:t>distance aux paladins</w:t>
@@ -446,19 +450,7 @@
             <w:rPr>
               <w:rFonts w:ascii="Cambria Math" w:hAnsi="Cambria Math"/>
             </w:rPr>
-            <m:t xml:space="preserve">Gamma = Beta + distancesPaladinsEnnemis </m:t>
-          </m:r>
-          <m:r>
-            <w:rPr>
-              <w:rFonts w:ascii="Cambria Math" w:hAnsi="Cambria Math"/>
-            </w:rPr>
-            <m:t>–</m:t>
-          </m:r>
-          <m:r>
-            <w:rPr>
-              <w:rFonts w:ascii="Cambria Math" w:hAnsi="Cambria Math"/>
-            </w:rPr>
-            <m:t xml:space="preserve"> distancesPaladinsAmis</m:t>
+            <m:t>Gamma = Beta + distancesPaladinsEnnemis – distancesPaladinsAmis</m:t>
           </m:r>
         </m:oMath>
       </m:oMathPara>
@@ -487,10 +479,7 @@
         <w:t>Performances</w:t>
       </w:r>
     </w:p>
-    <w:p>
-      <w:bookmarkStart w:id="0" w:name="_GoBack"/>
-      <w:bookmarkEnd w:id="0"/>
-    </w:p>
+    <w:p/>
     <w:sectPr>
       <w:pgSz w:w="12240" w:h="15840"/>
       <w:pgMar w:top="1440" w:right="1440" w:bottom="1440" w:left="1440" w:header="720" w:footer="720" w:gutter="0"/>

</xml_diff>